<commit_message>
homework2, attempt4 - final) new BD: all tables, creation script, all tasks scripts in one file
</commit_message>
<xml_diff>
--- a/src/tables.docx
+++ b/src/tables.docx
@@ -4,7 +4,7 @@
   <w:body>
     <w:p>
       <w:r>
-        <w:t>laptop</w:t>
+        <w:t>product</w:t>
       </w:r>
     </w:p>
     <w:p>
@@ -29,8 +29,8 @@
             <v:path o:extrusionok="f" gradientshapeok="t" o:connecttype="rect"/>
             <o:lock v:ext="edit" aspectratio="t"/>
           </v:shapetype>
-          <v:shape id="_x0000_i1025" type="#_x0000_t75" style="width:484.2pt;height:55.2pt">
-            <v:imagedata r:id="rId4" o:title="laptop"/>
+          <v:shape id="_x0000_i1034" type="#_x0000_t75" style="width:274.2pt;height:227.4pt">
+            <v:imagedata r:id="rId4" o:title="product"/>
           </v:shape>
         </w:pict>
       </w:r>
@@ -43,38 +43,140 @@
     <w:p>
       <w:r>
         <w:pict>
-          <v:shape id="_x0000_i1026" type="#_x0000_t75" style="width:484.2pt;height:64.8pt">
-            <v:imagedata r:id="rId5" o:title="printer"/>
+          <v:shape id="_x0000_i1035" type="#_x0000_t75" style="width:436.2pt;height:72.6pt">
+            <v:imagedata r:id="rId5" o:title="printer2"/>
           </v:shape>
         </w:pict>
       </w:r>
     </w:p>
     <w:p>
       <w:r>
-        <w:t>pc</w:t>
-      </w:r>
-      <w:r>
-        <w:pict>
-          <v:shape id="_x0000_i1027" type="#_x0000_t75" style="width:484.2pt;height:96pt">
-            <v:imagedata r:id="rId6" o:title="pc"/>
-          </v:shape>
-        </w:pict>
-      </w:r>
-    </w:p>
-    <w:p>
-      <w:r>
-        <w:t>produkt</w:t>
+        <w:t>laptop</w:t>
       </w:r>
       <w:bookmarkStart w:id="0" w:name="_GoBack"/>
       <w:bookmarkEnd w:id="0"/>
     </w:p>
     <w:p>
       <w:r>
-        <w:pict>
-          <v:shape id="_x0000_i1028" type="#_x0000_t75" style="width:276pt;height:229.2pt">
-            <v:imagedata r:id="rId7" o:title="produkt"/>
-          </v:shape>
-        </w:pict>
+        <w:rPr>
+          <w:noProof/>
+        </w:rPr>
+        <w:drawing>
+          <wp:inline distT="0" distB="0" distL="0" distR="0">
+            <wp:extent cx="6149340" cy="975360"/>
+            <wp:effectExtent l="0" t="0" r="3810" b="0"/>
+            <wp:docPr id="1" name="Рисунок 1" descr="C:\Users\melki\AppData\Local\Microsoft\Windows\INetCache\Content.Word\laptop2.jpg"/>
+            <wp:cNvGraphicFramePr>
+              <a:graphicFrameLocks xmlns:a="http://schemas.openxmlformats.org/drawingml/2006/main" noChangeAspect="1"/>
+            </wp:cNvGraphicFramePr>
+            <a:graphic xmlns:a="http://schemas.openxmlformats.org/drawingml/2006/main">
+              <a:graphicData uri="http://schemas.openxmlformats.org/drawingml/2006/picture">
+                <pic:pic xmlns:pic="http://schemas.openxmlformats.org/drawingml/2006/picture">
+                  <pic:nvPicPr>
+                    <pic:cNvPr id="0" name="Picture 13" descr="C:\Users\melki\AppData\Local\Microsoft\Windows\INetCache\Content.Word\laptop2.jpg"/>
+                    <pic:cNvPicPr>
+                      <a:picLocks noChangeAspect="1" noChangeArrowheads="1"/>
+                    </pic:cNvPicPr>
+                  </pic:nvPicPr>
+                  <pic:blipFill>
+                    <a:blip r:embed="rId6">
+                      <a:extLst>
+                        <a:ext uri="{28A0092B-C50C-407E-A947-70E740481C1C}">
+                          <a14:useLocalDpi xmlns:a14="http://schemas.microsoft.com/office/drawing/2010/main" val="0"/>
+                        </a:ext>
+                      </a:extLst>
+                    </a:blip>
+                    <a:srcRect/>
+                    <a:stretch>
+                      <a:fillRect/>
+                    </a:stretch>
+                  </pic:blipFill>
+                  <pic:spPr bwMode="auto">
+                    <a:xfrm>
+                      <a:off x="0" y="0"/>
+                      <a:ext cx="6149340" cy="975360"/>
+                    </a:xfrm>
+                    <a:prstGeom prst="rect">
+                      <a:avLst/>
+                    </a:prstGeom>
+                    <a:noFill/>
+                    <a:ln>
+                      <a:noFill/>
+                    </a:ln>
+                  </pic:spPr>
+                </pic:pic>
+              </a:graphicData>
+            </a:graphic>
+          </wp:inline>
+        </w:drawing>
+      </w:r>
+    </w:p>
+    <w:p>
+      <w:pPr>
+        <w:rPr>
+          <w:lang w:val="ru-RU"/>
+        </w:rPr>
+      </w:pPr>
+      <w:r>
+        <w:t>P</w:t>
+      </w:r>
+      <w:r>
+        <w:t>C</w:t>
+      </w:r>
+    </w:p>
+    <w:p>
+      <w:r>
+        <w:rPr>
+          <w:noProof/>
+        </w:rPr>
+        <w:drawing>
+          <wp:inline distT="0" distB="0" distL="0" distR="0">
+            <wp:extent cx="6149340" cy="1394460"/>
+            <wp:effectExtent l="0" t="0" r="3810" b="0"/>
+            <wp:docPr id="2" name="Рисунок 2" descr="C:\Users\melki\AppData\Local\Microsoft\Windows\INetCache\Content.Word\pc2.jpg"/>
+            <wp:cNvGraphicFramePr>
+              <a:graphicFrameLocks xmlns:a="http://schemas.openxmlformats.org/drawingml/2006/main" noChangeAspect="1"/>
+            </wp:cNvGraphicFramePr>
+            <a:graphic xmlns:a="http://schemas.openxmlformats.org/drawingml/2006/main">
+              <a:graphicData uri="http://schemas.openxmlformats.org/drawingml/2006/picture">
+                <pic:pic xmlns:pic="http://schemas.openxmlformats.org/drawingml/2006/picture">
+                  <pic:nvPicPr>
+                    <pic:cNvPr id="0" name="Picture 16" descr="C:\Users\melki\AppData\Local\Microsoft\Windows\INetCache\Content.Word\pc2.jpg"/>
+                    <pic:cNvPicPr>
+                      <a:picLocks noChangeAspect="1" noChangeArrowheads="1"/>
+                    </pic:cNvPicPr>
+                  </pic:nvPicPr>
+                  <pic:blipFill>
+                    <a:blip r:embed="rId7">
+                      <a:extLst>
+                        <a:ext uri="{28A0092B-C50C-407E-A947-70E740481C1C}">
+                          <a14:useLocalDpi xmlns:a14="http://schemas.microsoft.com/office/drawing/2010/main" val="0"/>
+                        </a:ext>
+                      </a:extLst>
+                    </a:blip>
+                    <a:srcRect/>
+                    <a:stretch>
+                      <a:fillRect/>
+                    </a:stretch>
+                  </pic:blipFill>
+                  <pic:spPr bwMode="auto">
+                    <a:xfrm>
+                      <a:off x="0" y="0"/>
+                      <a:ext cx="6149340" cy="1394460"/>
+                    </a:xfrm>
+                    <a:prstGeom prst="rect">
+                      <a:avLst/>
+                    </a:prstGeom>
+                    <a:noFill/>
+                    <a:ln>
+                      <a:noFill/>
+                    </a:ln>
+                  </pic:spPr>
+                </pic:pic>
+              </a:graphicData>
+            </a:graphic>
+          </wp:inline>
+        </w:drawing>
       </w:r>
     </w:p>
     <w:sectPr>

</xml_diff>